<commit_message>
Cap nhat lai cac phuong thuc trong so do lop chi tiet
</commit_message>
<xml_diff>
--- a/DD/1412274/DD_1412274.docx
+++ b/DD/1412274/DD_1412274.docx
@@ -67,7 +67,7 @@
                     <pic:cNvPicPr/>
                   </pic:nvPicPr>
                   <pic:blipFill>
-                    <a:blip r:embed="rId5" cstate="print">
+                    <a:blip r:embed="rId6" cstate="print">
                       <a:extLst>
                         <a:ext uri="{28A0092B-C50C-407E-A947-70E740481C1C}">
                           <a14:useLocalDpi xmlns:a14="http://schemas.microsoft.com/office/drawing/2010/main" val="0"/>
@@ -157,7 +157,7 @@
           <wp:inline distT="0" distB="0" distL="0" distR="0">
             <wp:extent cx="5943600" cy="3162300"/>
             <wp:effectExtent l="0" t="0" r="0" b="0"/>
-            <wp:docPr id="3" name="Picture 3"/>
+            <wp:docPr id="2" name="Picture 2"/>
             <wp:cNvGraphicFramePr>
               <a:graphicFrameLocks xmlns:a="http://schemas.openxmlformats.org/drawingml/2006/main" noChangeAspect="1"/>
             </wp:cNvGraphicFramePr>
@@ -165,11 +165,11 @@
               <a:graphicData uri="http://schemas.openxmlformats.org/drawingml/2006/picture">
                 <pic:pic xmlns:pic="http://schemas.openxmlformats.org/drawingml/2006/picture">
                   <pic:nvPicPr>
-                    <pic:cNvPr id="3" name="ClassNhanVien.png"/>
+                    <pic:cNvPr id="2" name="ClassNhanVien.png"/>
                     <pic:cNvPicPr/>
                   </pic:nvPicPr>
                   <pic:blipFill>
-                    <a:blip r:embed="rId6">
+                    <a:blip r:embed="rId7">
                       <a:extLst>
                         <a:ext uri="{28A0092B-C50C-407E-A947-70E740481C1C}">
                           <a14:useLocalDpi xmlns:a14="http://schemas.microsoft.com/office/drawing/2010/main" val="0"/>
@@ -269,7 +269,7 @@
                     <pic:cNvPicPr/>
                   </pic:nvPicPr>
                   <pic:blipFill>
-                    <a:blip r:embed="rId7" cstate="print">
+                    <a:blip r:embed="rId8" cstate="print">
                       <a:extLst>
                         <a:ext uri="{28A0092B-C50C-407E-A947-70E740481C1C}">
                           <a14:useLocalDpi xmlns:a14="http://schemas.microsoft.com/office/drawing/2010/main" val="0"/>
@@ -359,7 +359,7 @@
           <wp:inline distT="0" distB="0" distL="0" distR="0">
             <wp:extent cx="5943600" cy="2497455"/>
             <wp:effectExtent l="0" t="0" r="0" b="0"/>
-            <wp:docPr id="5" name="Picture 5"/>
+            <wp:docPr id="7" name="Picture 7"/>
             <wp:cNvGraphicFramePr>
               <a:graphicFrameLocks xmlns:a="http://schemas.openxmlformats.org/drawingml/2006/main" noChangeAspect="1"/>
             </wp:cNvGraphicFramePr>
@@ -367,11 +367,11 @@
               <a:graphicData uri="http://schemas.openxmlformats.org/drawingml/2006/picture">
                 <pic:pic xmlns:pic="http://schemas.openxmlformats.org/drawingml/2006/picture">
                   <pic:nvPicPr>
-                    <pic:cNvPr id="5" name="ClassBoPhan.png"/>
+                    <pic:cNvPr id="7" name="ClassBoPhan.png"/>
                     <pic:cNvPicPr/>
                   </pic:nvPicPr>
                   <pic:blipFill>
-                    <a:blip r:embed="rId8">
+                    <a:blip r:embed="rId9">
                       <a:extLst>
                         <a:ext uri="{28A0092B-C50C-407E-A947-70E740481C1C}">
                           <a14:useLocalDpi xmlns:a14="http://schemas.microsoft.com/office/drawing/2010/main" val="0"/>
@@ -499,7 +499,7 @@
                     <pic:cNvPicPr/>
                   </pic:nvPicPr>
                   <pic:blipFill>
-                    <a:blip r:embed="rId9" cstate="print">
+                    <a:blip r:embed="rId10" cstate="print">
                       <a:extLst>
                         <a:ext uri="{28A0092B-C50C-407E-A947-70E740481C1C}">
                           <a14:useLocalDpi xmlns:a14="http://schemas.microsoft.com/office/drawing/2010/main" val="0"/>
@@ -587,9 +587,9 @@
         </w:rPr>
         <w:drawing>
           <wp:inline distT="0" distB="0" distL="0" distR="0">
-            <wp:extent cx="5943600" cy="1783080"/>
-            <wp:effectExtent l="0" t="0" r="0" b="7620"/>
-            <wp:docPr id="8" name="Picture 8"/>
+            <wp:extent cx="5943600" cy="1832610"/>
+            <wp:effectExtent l="0" t="0" r="0" b="0"/>
+            <wp:docPr id="9" name="Picture 9"/>
             <wp:cNvGraphicFramePr>
               <a:graphicFrameLocks xmlns:a="http://schemas.openxmlformats.org/drawingml/2006/main" noChangeAspect="1"/>
             </wp:cNvGraphicFramePr>
@@ -597,11 +597,11 @@
               <a:graphicData uri="http://schemas.openxmlformats.org/drawingml/2006/picture">
                 <pic:pic xmlns:pic="http://schemas.openxmlformats.org/drawingml/2006/picture">
                   <pic:nvPicPr>
-                    <pic:cNvPr id="8" name="ClassLoaiNV.png"/>
+                    <pic:cNvPr id="9" name="ClassLoaiNV.png"/>
                     <pic:cNvPicPr/>
                   </pic:nvPicPr>
                   <pic:blipFill>
-                    <a:blip r:embed="rId10">
+                    <a:blip r:embed="rId11">
                       <a:extLst>
                         <a:ext uri="{28A0092B-C50C-407E-A947-70E740481C1C}">
                           <a14:useLocalDpi xmlns:a14="http://schemas.microsoft.com/office/drawing/2010/main" val="0"/>
@@ -615,7 +615,7 @@
                   <pic:spPr>
                     <a:xfrm>
                       <a:off x="0" y="0"/>
-                      <a:ext cx="5943600" cy="1783080"/>
+                      <a:ext cx="5943600" cy="1832610"/>
                     </a:xfrm>
                     <a:prstGeom prst="rect">
                       <a:avLst/>
@@ -736,7 +736,7 @@
                     <pic:cNvPicPr/>
                   </pic:nvPicPr>
                   <pic:blipFill>
-                    <a:blip r:embed="rId11" cstate="print">
+                    <a:blip r:embed="rId12" cstate="print">
                       <a:extLst>
                         <a:ext uri="{28A0092B-C50C-407E-A947-70E740481C1C}">
                           <a14:useLocalDpi xmlns:a14="http://schemas.microsoft.com/office/drawing/2010/main" val="0"/>
@@ -824,9 +824,9 @@
         </w:rPr>
         <w:drawing>
           <wp:inline distT="0" distB="0" distL="0" distR="0">
-            <wp:extent cx="5943600" cy="2105025"/>
-            <wp:effectExtent l="0" t="0" r="0" b="9525"/>
-            <wp:docPr id="12" name="Picture 12"/>
+            <wp:extent cx="5943600" cy="2137410"/>
+            <wp:effectExtent l="0" t="0" r="0" b="0"/>
+            <wp:docPr id="10" name="Picture 10"/>
             <wp:cNvGraphicFramePr>
               <a:graphicFrameLocks xmlns:a="http://schemas.openxmlformats.org/drawingml/2006/main" noChangeAspect="1"/>
             </wp:cNvGraphicFramePr>
@@ -834,11 +834,11 @@
               <a:graphicData uri="http://schemas.openxmlformats.org/drawingml/2006/picture">
                 <pic:pic xmlns:pic="http://schemas.openxmlformats.org/drawingml/2006/picture">
                   <pic:nvPicPr>
-                    <pic:cNvPr id="12" name="ClassCaLam.png"/>
+                    <pic:cNvPr id="10" name="ClassCaLam.png"/>
                     <pic:cNvPicPr/>
                   </pic:nvPicPr>
                   <pic:blipFill>
-                    <a:blip r:embed="rId12">
+                    <a:blip r:embed="rId13">
                       <a:extLst>
                         <a:ext uri="{28A0092B-C50C-407E-A947-70E740481C1C}">
                           <a14:useLocalDpi xmlns:a14="http://schemas.microsoft.com/office/drawing/2010/main" val="0"/>
@@ -852,7 +852,7 @@
                   <pic:spPr>
                     <a:xfrm>
                       <a:off x="0" y="0"/>
-                      <a:ext cx="5943600" cy="2105025"/>
+                      <a:ext cx="5943600" cy="2137410"/>
                     </a:xfrm>
                     <a:prstGeom prst="rect">
                       <a:avLst/>
@@ -931,7 +931,6 @@
           <w:rFonts w:ascii="Times New Roman" w:hAnsi="Times New Roman" w:cs="Times New Roman"/>
           <w:b/>
         </w:rPr>
-        <w:lastRenderedPageBreak/>
         <w:t>Quản lý phân công</w:t>
       </w:r>
     </w:p>
@@ -980,7 +979,7 @@
                     <pic:cNvPicPr/>
                   </pic:nvPicPr>
                   <pic:blipFill>
-                    <a:blip r:embed="rId13" cstate="print">
+                    <a:blip r:embed="rId14" cstate="print">
                       <a:extLst>
                         <a:ext uri="{28A0092B-C50C-407E-A947-70E740481C1C}">
                           <a14:useLocalDpi xmlns:a14="http://schemas.microsoft.com/office/drawing/2010/main" val="0"/>
@@ -1070,7 +1069,7 @@
           <wp:inline distT="0" distB="0" distL="0" distR="0">
             <wp:extent cx="5943600" cy="2429510"/>
             <wp:effectExtent l="0" t="0" r="0" b="8890"/>
-            <wp:docPr id="14" name="Picture 14"/>
+            <wp:docPr id="16" name="Picture 16"/>
             <wp:cNvGraphicFramePr>
               <a:graphicFrameLocks xmlns:a="http://schemas.openxmlformats.org/drawingml/2006/main" noChangeAspect="1"/>
             </wp:cNvGraphicFramePr>
@@ -1078,11 +1077,11 @@
               <a:graphicData uri="http://schemas.openxmlformats.org/drawingml/2006/picture">
                 <pic:pic xmlns:pic="http://schemas.openxmlformats.org/drawingml/2006/picture">
                   <pic:nvPicPr>
-                    <pic:cNvPr id="14" name="ClassPhanCong.png"/>
+                    <pic:cNvPr id="16" name="ClassPhanCong.png"/>
                     <pic:cNvPicPr/>
                   </pic:nvPicPr>
                   <pic:blipFill>
-                    <a:blip r:embed="rId14">
+                    <a:blip r:embed="rId15">
                       <a:extLst>
                         <a:ext uri="{28A0092B-C50C-407E-A947-70E740481C1C}">
                           <a14:useLocalDpi xmlns:a14="http://schemas.microsoft.com/office/drawing/2010/main" val="0"/>
@@ -1161,7 +1160,6 @@
           <w:rFonts w:ascii="Times New Roman" w:hAnsi="Times New Roman" w:cs="Times New Roman"/>
           <w:b/>
         </w:rPr>
-        <w:lastRenderedPageBreak/>
         <w:t>Quản lý chi tiết ca làm</w:t>
       </w:r>
     </w:p>
@@ -1210,7 +1208,7 @@
                     <pic:cNvPicPr/>
                   </pic:nvPicPr>
                   <pic:blipFill>
-                    <a:blip r:embed="rId15" cstate="print">
+                    <a:blip r:embed="rId16" cstate="print">
                       <a:extLst>
                         <a:ext uri="{28A0092B-C50C-407E-A947-70E740481C1C}">
                           <a14:useLocalDpi xmlns:a14="http://schemas.microsoft.com/office/drawing/2010/main" val="0"/>
@@ -1300,7 +1298,7 @@
           <wp:inline distT="0" distB="0" distL="0" distR="0">
             <wp:extent cx="5943600" cy="1572260"/>
             <wp:effectExtent l="0" t="0" r="0" b="8890"/>
-            <wp:docPr id="17" name="Picture 17"/>
+            <wp:docPr id="19" name="Picture 19"/>
             <wp:cNvGraphicFramePr>
               <a:graphicFrameLocks xmlns:a="http://schemas.openxmlformats.org/drawingml/2006/main" noChangeAspect="1"/>
             </wp:cNvGraphicFramePr>
@@ -1308,11 +1306,11 @@
               <a:graphicData uri="http://schemas.openxmlformats.org/drawingml/2006/picture">
                 <pic:pic xmlns:pic="http://schemas.openxmlformats.org/drawingml/2006/picture">
                   <pic:nvPicPr>
-                    <pic:cNvPr id="17" name="ClassChiTietCaLam.png"/>
+                    <pic:cNvPr id="19" name="ClassChiTietCaLam.png"/>
                     <pic:cNvPicPr/>
                   </pic:nvPicPr>
                   <pic:blipFill>
-                    <a:blip r:embed="rId16">
+                    <a:blip r:embed="rId17">
                       <a:extLst>
                         <a:ext uri="{28A0092B-C50C-407E-A947-70E740481C1C}">
                           <a14:useLocalDpi xmlns:a14="http://schemas.microsoft.com/office/drawing/2010/main" val="0"/>
@@ -1412,11 +1410,8 @@
           <w:rFonts w:ascii="Times New Roman" w:hAnsi="Times New Roman" w:cs="Times New Roman"/>
           <w:b/>
         </w:rPr>
-        <w:lastRenderedPageBreak/>
         <w:t>Quản lý chi tiết phân công</w:t>
       </w:r>
-      <w:bookmarkStart w:id="0" w:name="_GoBack"/>
-      <w:bookmarkEnd w:id="0"/>
     </w:p>
     <w:p>
       <w:pPr>
@@ -1463,7 +1458,7 @@
                     <pic:cNvPicPr/>
                   </pic:nvPicPr>
                   <pic:blipFill>
-                    <a:blip r:embed="rId17" cstate="print">
+                    <a:blip r:embed="rId18" cstate="print">
                       <a:extLst>
                         <a:ext uri="{28A0092B-C50C-407E-A947-70E740481C1C}">
                           <a14:useLocalDpi xmlns:a14="http://schemas.microsoft.com/office/drawing/2010/main" val="0"/>
@@ -1544,6 +1539,7 @@
           <w:rFonts w:ascii="Times New Roman" w:hAnsi="Times New Roman" w:cs="Times New Roman"/>
         </w:rPr>
       </w:pPr>
+      <w:bookmarkStart w:id="0" w:name="_GoBack"/>
       <w:r>
         <w:rPr>
           <w:rFonts w:ascii="Times New Roman" w:hAnsi="Times New Roman" w:cs="Times New Roman"/>
@@ -1551,9 +1547,9 @@
         </w:rPr>
         <w:drawing>
           <wp:inline distT="0" distB="0" distL="0" distR="0">
-            <wp:extent cx="5943600" cy="1518285"/>
-            <wp:effectExtent l="0" t="0" r="0" b="5715"/>
-            <wp:docPr id="20" name="Picture 20"/>
+            <wp:extent cx="5943600" cy="1541145"/>
+            <wp:effectExtent l="0" t="0" r="0" b="1905"/>
+            <wp:docPr id="21" name="Picture 21"/>
             <wp:cNvGraphicFramePr>
               <a:graphicFrameLocks xmlns:a="http://schemas.openxmlformats.org/drawingml/2006/main" noChangeAspect="1"/>
             </wp:cNvGraphicFramePr>
@@ -1561,11 +1557,11 @@
               <a:graphicData uri="http://schemas.openxmlformats.org/drawingml/2006/picture">
                 <pic:pic xmlns:pic="http://schemas.openxmlformats.org/drawingml/2006/picture">
                   <pic:nvPicPr>
-                    <pic:cNvPr id="20" name="ClassChiTietPhanCOng.png"/>
+                    <pic:cNvPr id="21" name="ClassChiTietPhanCong.png"/>
                     <pic:cNvPicPr/>
                   </pic:nvPicPr>
                   <pic:blipFill>
-                    <a:blip r:embed="rId18" cstate="print">
+                    <a:blip r:embed="rId19" cstate="print">
                       <a:extLst>
                         <a:ext uri="{28A0092B-C50C-407E-A947-70E740481C1C}">
                           <a14:useLocalDpi xmlns:a14="http://schemas.microsoft.com/office/drawing/2010/main" val="0"/>
@@ -1579,7 +1575,7 @@
                   <pic:spPr>
                     <a:xfrm>
                       <a:off x="0" y="0"/>
-                      <a:ext cx="5943600" cy="1518285"/>
+                      <a:ext cx="5943600" cy="1541145"/>
                     </a:xfrm>
                     <a:prstGeom prst="rect">
                       <a:avLst/>
@@ -1591,6 +1587,7 @@
           </wp:inline>
         </w:drawing>
       </w:r>
+      <w:bookmarkEnd w:id="0"/>
     </w:p>
     <w:sectPr>
       <w:pgSz w:w="12240" w:h="15840"/>
@@ -2460,4 +2457,16 @@
     </a:ext>
   </a:extLst>
 </a:theme>
+</file>
+
+<file path=customXml/item1.xml><?xml version="1.0" encoding="utf-8"?>
+<b:Sources xmlns:b="http://schemas.openxmlformats.org/officeDocument/2006/bibliography" xmlns="http://schemas.openxmlformats.org/officeDocument/2006/bibliography" SelectedStyle="\APASixthEditionOfficeOnline.xsl" StyleName="APA" Version="6"/>
+</file>
+
+<file path=customXml/itemProps1.xml><?xml version="1.0" encoding="utf-8"?>
+<ds:datastoreItem xmlns:ds="http://schemas.openxmlformats.org/officeDocument/2006/customXml" ds:itemID="{0D7655F0-D376-4E2A-9450-5680489E661B}">
+  <ds:schemaRefs>
+    <ds:schemaRef ds:uri="http://schemas.openxmlformats.org/officeDocument/2006/bibliography"/>
+  </ds:schemaRefs>
+</ds:datastoreItem>
 </file>
</xml_diff>